<commit_message>
nmv 24 11 2024
</commit_message>
<xml_diff>
--- a/TS Jatai Ghanam Project/TS 5.5/TS 5.5 Ghanam Malayalam Corrections.docx
+++ b/TS Jatai Ghanam Project/TS 5.5/TS 5.5 Ghanam Malayalam Corrections.docx
@@ -72,9 +72,8 @@
           <w:szCs w:val="32"/>
           <w:u w:val="single"/>
         </w:rPr>
-        <w:t xml:space="preserve"> Malayalam Corrections – Observed </w:t>
+        <w:t xml:space="preserve"> Malayalam Corrections – Observed till </w:t>
       </w:r>
-      <w:proofErr w:type="gramStart"/>
       <w:r>
         <w:rPr>
           <w:b/>
@@ -83,20 +82,8 @@
           <w:szCs w:val="32"/>
           <w:u w:val="single"/>
         </w:rPr>
-        <w:t xml:space="preserve">till </w:t>
+        <w:t>30th Nov 2024</w:t>
       </w:r>
-      <w:r>
-        <w:rPr>
-          <w:b/>
-          <w:bCs/>
-          <w:sz w:val="32"/>
-          <w:szCs w:val="32"/>
-          <w:highlight w:val="red"/>
-          <w:u w:val="single"/>
-        </w:rPr>
-        <w:t>?????</w:t>
-      </w:r>
-      <w:proofErr w:type="gramEnd"/>
     </w:p>
     <w:p>
       <w:pPr>
@@ -21223,6 +21210,7 @@
                 <w:sz w:val="32"/>
                 <w:szCs w:val="32"/>
               </w:rPr>
+              <w:lastRenderedPageBreak/>
               <w:t>(</w:t>
             </w:r>
             <w:proofErr w:type="gramStart"/>
@@ -33724,6 +33712,7 @@
                 <w:sz w:val="32"/>
                 <w:szCs w:val="32"/>
               </w:rPr>
+              <w:lastRenderedPageBreak/>
               <w:t>(</w:t>
             </w:r>
             <w:proofErr w:type="gramStart"/>

</xml_diff>